<commit_message>
new reports, some changes
</commit_message>
<xml_diff>
--- a/template/BP 2004/BP2004_GMS_Abschlusszeugnis_Foe.docx
+++ b/template/BP 2004/BP2004_GMS_Abschlusszeugnis_Foe.docx
@@ -302,7 +302,6 @@
               </w:rPr>
               <w:fldChar w:fldCharType="separate"/>
             </w:r>
-            <w:bookmarkStart w:id="1" w:name="_GoBack"/>
             <w:r>
               <w:rPr>
                 <w:b/>
@@ -310,9 +309,26 @@
                 <w:sz w:val="26"/>
                 <w:lang w:val="en-US"/>
               </w:rPr>
-              <w:t>${schule}</w:t>
-            </w:r>
-            <w:bookmarkEnd w:id="1"/>
+              <w:t>${schule</w:t>
+            </w:r>
+            <w:r>
+              <w:rPr>
+                <w:b/>
+                <w:noProof/>
+                <w:sz w:val="26"/>
+                <w:lang w:val="en-US"/>
+              </w:rPr>
+              <w:t>_nametype</w:t>
+            </w:r>
+            <w:r>
+              <w:rPr>
+                <w:b/>
+                <w:noProof/>
+                <w:sz w:val="26"/>
+                <w:lang w:val="en-US"/>
+              </w:rPr>
+              <w:t>}</w:t>
+            </w:r>
             <w:r>
               <w:rPr>
                 <w:b/>
@@ -679,7 +695,7 @@
                 </w:ffData>
               </w:fldChar>
             </w:r>
-            <w:bookmarkStart w:id="2" w:name="Text10"/>
+            <w:bookmarkStart w:id="1" w:name="Text10"/>
             <w:r>
               <w:rPr>
                 <w:sz w:val="22"/>
@@ -703,6 +719,187 @@
                 <w:sz w:val="22"/>
               </w:rPr>
               <w:t>${name}</w:t>
+            </w:r>
+            <w:r>
+              <w:rPr>
+                <w:sz w:val="22"/>
+              </w:rPr>
+              <w:fldChar w:fldCharType="end"/>
+            </w:r>
+            <w:bookmarkEnd w:id="1"/>
+          </w:p>
+        </w:tc>
+      </w:tr>
+      <w:tr>
+        <w:trPr>
+          <w:trHeight w:hRule="exact" w:val="397"/>
+          <w:jc w:val="center"/>
+        </w:trPr>
+        <w:tc>
+          <w:tcPr>
+            <w:tcW w:w="2755" w:type="dxa"/>
+            <w:tcBorders>
+              <w:top w:val="nil"/>
+              <w:left w:val="nil"/>
+              <w:bottom w:val="nil"/>
+              <w:right w:val="nil"/>
+            </w:tcBorders>
+            <w:vAlign w:val="center"/>
+          </w:tcPr>
+          <w:p>
+            <w:pPr>
+              <w:rPr>
+                <w:sz w:val="22"/>
+              </w:rPr>
+            </w:pPr>
+            <w:r>
+              <w:rPr>
+                <w:rFonts w:eastAsia="Arial"/>
+                <w:spacing w:val="2"/>
+                <w:position w:val="-1"/>
+                <w:sz w:val="22"/>
+              </w:rPr>
+              <w:t>g</w:t>
+            </w:r>
+            <w:r>
+              <w:rPr>
+                <w:rFonts w:eastAsia="Arial"/>
+                <w:spacing w:val="-1"/>
+                <w:position w:val="-1"/>
+                <w:sz w:val="22"/>
+              </w:rPr>
+              <w:t>e</w:t>
+            </w:r>
+            <w:r>
+              <w:rPr>
+                <w:rFonts w:eastAsia="Arial"/>
+                <w:spacing w:val="2"/>
+                <w:position w:val="-1"/>
+                <w:sz w:val="22"/>
+              </w:rPr>
+              <w:t>b</w:t>
+            </w:r>
+            <w:r>
+              <w:rPr>
+                <w:rFonts w:eastAsia="Arial"/>
+                <w:spacing w:val="-1"/>
+                <w:position w:val="-1"/>
+                <w:sz w:val="22"/>
+              </w:rPr>
+              <w:t>o</w:t>
+            </w:r>
+            <w:r>
+              <w:rPr>
+                <w:rFonts w:eastAsia="Arial"/>
+                <w:spacing w:val="2"/>
+                <w:position w:val="-1"/>
+                <w:sz w:val="22"/>
+              </w:rPr>
+              <w:t>r</w:t>
+            </w:r>
+            <w:r>
+              <w:rPr>
+                <w:rFonts w:eastAsia="Arial"/>
+                <w:spacing w:val="-1"/>
+                <w:position w:val="-1"/>
+                <w:sz w:val="22"/>
+              </w:rPr>
+              <w:t>e</w:t>
+            </w:r>
+            <w:r>
+              <w:rPr>
+                <w:rFonts w:eastAsia="Arial"/>
+                <w:position w:val="-1"/>
+                <w:sz w:val="22"/>
+              </w:rPr>
+              <w:t>n</w:t>
+            </w:r>
+            <w:r>
+              <w:rPr>
+                <w:rFonts w:eastAsia="Arial"/>
+                <w:spacing w:val="19"/>
+                <w:position w:val="-1"/>
+                <w:sz w:val="22"/>
+              </w:rPr>
+              <w:t xml:space="preserve"> </w:t>
+            </w:r>
+            <w:r>
+              <w:rPr>
+                <w:rFonts w:eastAsia="Arial"/>
+                <w:spacing w:val="2"/>
+                <w:position w:val="-1"/>
+                <w:sz w:val="22"/>
+              </w:rPr>
+              <w:t>a</w:t>
+            </w:r>
+            <w:r>
+              <w:rPr>
+                <w:rFonts w:eastAsia="Arial"/>
+                <w:position w:val="-1"/>
+                <w:sz w:val="22"/>
+              </w:rPr>
+              <w:t>m</w:t>
+            </w:r>
+          </w:p>
+        </w:tc>
+        <w:tc>
+          <w:tcPr>
+            <w:tcW w:w="7451" w:type="dxa"/>
+            <w:gridSpan w:val="5"/>
+            <w:tcBorders>
+              <w:top w:val="nil"/>
+              <w:left w:val="nil"/>
+              <w:bottom w:val="nil"/>
+              <w:right w:val="nil"/>
+            </w:tcBorders>
+            <w:vAlign w:val="center"/>
+          </w:tcPr>
+          <w:p>
+            <w:pPr>
+              <w:rPr>
+                <w:sz w:val="22"/>
+              </w:rPr>
+            </w:pPr>
+            <w:r>
+              <w:rPr>
+                <w:sz w:val="22"/>
+              </w:rPr>
+              <w:fldChar w:fldCharType="begin">
+                <w:ffData>
+                  <w:name w:val="Text8"/>
+                  <w:enabled/>
+                  <w:calcOnExit w:val="0"/>
+                  <w:textInput>
+                    <w:type w:val="date"/>
+                    <w:maxLength w:val="11"/>
+                  </w:textInput>
+                </w:ffData>
+              </w:fldChar>
+            </w:r>
+            <w:bookmarkStart w:id="2" w:name="Text8"/>
+            <w:r>
+              <w:rPr>
+                <w:sz w:val="22"/>
+              </w:rPr>
+              <w:instrText xml:space="preserve"> FORMTEXT </w:instrText>
+            </w:r>
+            <w:r>
+              <w:rPr>
+                <w:sz w:val="22"/>
+              </w:rPr>
+            </w:r>
+            <w:r>
+              <w:rPr>
+                <w:sz w:val="22"/>
+              </w:rPr>
+              <w:fldChar w:fldCharType="separate"/>
+            </w:r>
+            <w:r>
+              <w:rPr>
+                <w:noProof/>
+                <w:sz w:val="22"/>
+              </w:rPr>
+              <w:t>${geburt}</w:t>
             </w:r>
             <w:r>
               <w:rPr>
@@ -738,91 +935,9 @@
             </w:pPr>
             <w:r>
               <w:rPr>
-                <w:rFonts w:eastAsia="Arial"/>
-                <w:spacing w:val="2"/>
-                <w:position w:val="-1"/>
-                <w:sz w:val="22"/>
-              </w:rPr>
-              <w:t>g</w:t>
-            </w:r>
-            <w:r>
-              <w:rPr>
-                <w:rFonts w:eastAsia="Arial"/>
-                <w:spacing w:val="-1"/>
-                <w:position w:val="-1"/>
-                <w:sz w:val="22"/>
-              </w:rPr>
-              <w:t>e</w:t>
-            </w:r>
-            <w:r>
-              <w:rPr>
-                <w:rFonts w:eastAsia="Arial"/>
-                <w:spacing w:val="2"/>
-                <w:position w:val="-1"/>
-                <w:sz w:val="22"/>
-              </w:rPr>
-              <w:t>b</w:t>
-            </w:r>
-            <w:r>
-              <w:rPr>
-                <w:rFonts w:eastAsia="Arial"/>
-                <w:spacing w:val="-1"/>
-                <w:position w:val="-1"/>
-                <w:sz w:val="22"/>
-              </w:rPr>
-              <w:t>o</w:t>
-            </w:r>
-            <w:r>
-              <w:rPr>
-                <w:rFonts w:eastAsia="Arial"/>
-                <w:spacing w:val="2"/>
-                <w:position w:val="-1"/>
-                <w:sz w:val="22"/>
-              </w:rPr>
-              <w:t>r</w:t>
-            </w:r>
-            <w:r>
-              <w:rPr>
-                <w:rFonts w:eastAsia="Arial"/>
-                <w:spacing w:val="-1"/>
-                <w:position w:val="-1"/>
-                <w:sz w:val="22"/>
-              </w:rPr>
-              <w:t>e</w:t>
-            </w:r>
-            <w:r>
-              <w:rPr>
-                <w:rFonts w:eastAsia="Arial"/>
-                <w:position w:val="-1"/>
-                <w:sz w:val="22"/>
-              </w:rPr>
-              <w:t>n</w:t>
-            </w:r>
-            <w:r>
-              <w:rPr>
-                <w:rFonts w:eastAsia="Arial"/>
-                <w:spacing w:val="19"/>
-                <w:position w:val="-1"/>
-                <w:sz w:val="22"/>
-              </w:rPr>
-              <w:t xml:space="preserve"> </w:t>
-            </w:r>
-            <w:r>
-              <w:rPr>
-                <w:rFonts w:eastAsia="Arial"/>
-                <w:spacing w:val="2"/>
-                <w:position w:val="-1"/>
-                <w:sz w:val="22"/>
-              </w:rPr>
-              <w:t>a</w:t>
-            </w:r>
-            <w:r>
-              <w:rPr>
-                <w:rFonts w:eastAsia="Arial"/>
-                <w:position w:val="-1"/>
-                <w:sz w:val="22"/>
-              </w:rPr>
-              <w:t>m</w:t>
+                <w:sz w:val="22"/>
+              </w:rPr>
+              <w:t>in</w:t>
             </w:r>
           </w:p>
         </w:tc>
@@ -850,105 +965,6 @@
               </w:rPr>
               <w:fldChar w:fldCharType="begin">
                 <w:ffData>
-                  <w:name w:val="Text8"/>
-                  <w:enabled/>
-                  <w:calcOnExit w:val="0"/>
-                  <w:textInput>
-                    <w:type w:val="date"/>
-                    <w:maxLength w:val="11"/>
-                  </w:textInput>
-                </w:ffData>
-              </w:fldChar>
-            </w:r>
-            <w:bookmarkStart w:id="3" w:name="Text8"/>
-            <w:r>
-              <w:rPr>
-                <w:sz w:val="22"/>
-              </w:rPr>
-              <w:instrText xml:space="preserve"> FORMTEXT </w:instrText>
-            </w:r>
-            <w:r>
-              <w:rPr>
-                <w:sz w:val="22"/>
-              </w:rPr>
-            </w:r>
-            <w:r>
-              <w:rPr>
-                <w:sz w:val="22"/>
-              </w:rPr>
-              <w:fldChar w:fldCharType="separate"/>
-            </w:r>
-            <w:r>
-              <w:rPr>
-                <w:noProof/>
-                <w:sz w:val="22"/>
-              </w:rPr>
-              <w:t>${geburt}</w:t>
-            </w:r>
-            <w:r>
-              <w:rPr>
-                <w:sz w:val="22"/>
-              </w:rPr>
-              <w:fldChar w:fldCharType="end"/>
-            </w:r>
-            <w:bookmarkEnd w:id="3"/>
-          </w:p>
-        </w:tc>
-      </w:tr>
-      <w:tr>
-        <w:trPr>
-          <w:trHeight w:hRule="exact" w:val="397"/>
-          <w:jc w:val="center"/>
-        </w:trPr>
-        <w:tc>
-          <w:tcPr>
-            <w:tcW w:w="2755" w:type="dxa"/>
-            <w:tcBorders>
-              <w:top w:val="nil"/>
-              <w:left w:val="nil"/>
-              <w:bottom w:val="nil"/>
-              <w:right w:val="nil"/>
-            </w:tcBorders>
-            <w:vAlign w:val="center"/>
-          </w:tcPr>
-          <w:p>
-            <w:pPr>
-              <w:rPr>
-                <w:sz w:val="22"/>
-              </w:rPr>
-            </w:pPr>
-            <w:r>
-              <w:rPr>
-                <w:sz w:val="22"/>
-              </w:rPr>
-              <w:t>in</w:t>
-            </w:r>
-          </w:p>
-        </w:tc>
-        <w:tc>
-          <w:tcPr>
-            <w:tcW w:w="7451" w:type="dxa"/>
-            <w:gridSpan w:val="5"/>
-            <w:tcBorders>
-              <w:top w:val="nil"/>
-              <w:left w:val="nil"/>
-              <w:bottom w:val="nil"/>
-              <w:right w:val="nil"/>
-            </w:tcBorders>
-            <w:vAlign w:val="center"/>
-          </w:tcPr>
-          <w:p>
-            <w:pPr>
-              <w:rPr>
-                <w:sz w:val="22"/>
-              </w:rPr>
-            </w:pPr>
-            <w:r>
-              <w:rPr>
-                <w:sz w:val="22"/>
-              </w:rPr>
-              <w:fldChar w:fldCharType="begin">
-                <w:ffData>
                   <w:name w:val="Text5"/>
                   <w:enabled/>
                   <w:calcOnExit w:val="0"/>
@@ -958,7 +974,7 @@
                 </w:ffData>
               </w:fldChar>
             </w:r>
-            <w:bookmarkStart w:id="4" w:name="Text5"/>
+            <w:bookmarkStart w:id="3" w:name="Text5"/>
             <w:r>
               <w:rPr>
                 <w:sz w:val="22"/>
@@ -989,7 +1005,7 @@
               </w:rPr>
               <w:fldChar w:fldCharType="end"/>
             </w:r>
-            <w:bookmarkEnd w:id="4"/>
+            <w:bookmarkEnd w:id="3"/>
           </w:p>
         </w:tc>
       </w:tr>
@@ -3460,7 +3476,7 @@
                 </w:ffData>
               </w:fldChar>
             </w:r>
-            <w:bookmarkStart w:id="5" w:name="Text1"/>
+            <w:bookmarkStart w:id="4" w:name="Text1"/>
             <w:r>
               <w:rPr>
                 <w:sz w:val="22"/>
@@ -3491,7 +3507,7 @@
               </w:rPr>
               <w:fldChar w:fldCharType="end"/>
             </w:r>
-            <w:bookmarkEnd w:id="5"/>
+            <w:bookmarkEnd w:id="4"/>
           </w:p>
         </w:tc>
       </w:tr>
@@ -3649,7 +3665,7 @@
                 </w:ffData>
               </w:fldChar>
             </w:r>
-            <w:bookmarkStart w:id="6" w:name="Text2"/>
+            <w:bookmarkStart w:id="5" w:name="Text2"/>
             <w:r>
               <w:rPr>
                 <w:rStyle w:val="Formatvorlage21"/>
@@ -3685,7 +3701,7 @@
               </w:rPr>
               <w:fldChar w:fldCharType="end"/>
             </w:r>
-            <w:bookmarkEnd w:id="6"/>
+            <w:bookmarkEnd w:id="5"/>
             <w:r>
               <w:rPr>
                 <w:rStyle w:val="Formatvorlage21"/>
@@ -3826,7 +3842,7 @@
                 </w:ffData>
               </w:fldChar>
             </w:r>
-            <w:bookmarkStart w:id="7" w:name="Text13"/>
+            <w:bookmarkStart w:id="6" w:name="Text13"/>
             <w:r>
               <w:rPr>
                 <w:rStyle w:val="Formatvorlage67"/>
@@ -3857,7 +3873,7 @@
               </w:rPr>
               <w:fldChar w:fldCharType="end"/>
             </w:r>
-            <w:bookmarkEnd w:id="7"/>
+            <w:bookmarkEnd w:id="6"/>
           </w:p>
         </w:tc>
       </w:tr>
@@ -3927,7 +3943,7 @@
               </w:rPr>
               <w:t>m</w:t>
             </w:r>
-            <w:bookmarkStart w:id="8" w:name="Text11"/>
+            <w:bookmarkStart w:id="7" w:name="Text11"/>
             <w:r>
               <w:rPr>
                 <w:rFonts w:eastAsia="Arial"/>
@@ -3953,7 +3969,7 @@
                 </w:ffData>
               </w:fldChar>
             </w:r>
-            <w:bookmarkStart w:id="9" w:name="Text17"/>
+            <w:bookmarkStart w:id="8" w:name="Text17"/>
             <w:r>
               <w:rPr>
                 <w:rFonts w:eastAsia="Arial"/>
@@ -3994,10 +4010,10 @@
               </w:rPr>
               <w:fldChar w:fldCharType="end"/>
             </w:r>
-            <w:bookmarkEnd w:id="9"/>
+            <w:bookmarkEnd w:id="8"/>
           </w:p>
         </w:tc>
-        <w:bookmarkEnd w:id="8"/>
+        <w:bookmarkEnd w:id="7"/>
         <w:tc>
           <w:tcPr>
             <w:tcW w:w="1843" w:type="dxa"/>
@@ -4380,6 +4396,16 @@
           <w:szCs w:val="12"/>
         </w:rPr>
         <w:t xml:space="preserve"> </w:t>
+      </w:r>
+      <w:r>
+        <w:rPr>
+          <w:rFonts w:eastAsia="Arial"/>
+          <w:b/>
+          <w:i/>
+          <w:sz w:val="14"/>
+          <w:szCs w:val="12"/>
+        </w:rPr>
+        <w:br/>
       </w:r>
       <w:r>
         <w:rPr>
@@ -7335,6 +7361,7 @@
   </w:compat>
   <w:rsids>
     <w:rsidRoot w:val="00C05B0F"/>
+    <w:rsid w:val="001213C0"/>
     <w:rsid w:val="003E0868"/>
     <w:rsid w:val="0049325B"/>
     <w:rsid w:val="006666A6"/>

</xml_diff>